<commit_message>
moving files and fixing css
</commit_message>
<xml_diff>
--- a/assets/docs/Resume.docx
+++ b/assets/docs/Resume.docx
@@ -64,16 +64,50 @@
       <w:r>
         <w:t>-</w:t>
       </w:r>
-      <w:hyperlink r:id="rId7" w:history="1">
+      <w:r>
+        <w:fldChar w:fldCharType="begin"/>
+      </w:r>
+      <w:r>
+        <w:instrText xml:space="preserve"> HYPERLINK "https://itsdayo.github.io/portfolio/" </w:instrText>
+      </w:r>
+      <w:r>
+        <w:fldChar w:fldCharType="separate"/>
+      </w:r>
+      <w:hyperlink r:id="rId7" w:tgtFrame="_blank" w:history="1">
         <w:r>
           <w:rPr>
             <w:rStyle w:val="Hyperlink"/>
+            <w:rFonts w:ascii="Helvetica" w:hAnsi="Helvetica"/>
+            <w:shd w:val="clear" w:color="auto" w:fill="FFFFFF"/>
           </w:rPr>
-          <w:t>https://itsdayo.github.io/portfolio/</w:t>
+          <w:t>d</w:t>
+        </w:r>
+        <w:r>
+          <w:rPr>
+            <w:rStyle w:val="Hyperlink"/>
+            <w:rFonts w:ascii="Helvetica" w:hAnsi="Helvetica"/>
+            <w:shd w:val="clear" w:color="auto" w:fill="FFFFFF"/>
+          </w:rPr>
+          <w:t>o</w:t>
+        </w:r>
+        <w:r>
+          <w:rPr>
+            <w:rStyle w:val="Hyperlink"/>
+            <w:rFonts w:ascii="Helvetica" w:hAnsi="Helvetica"/>
+            <w:shd w:val="clear" w:color="auto" w:fill="FFFFFF"/>
+          </w:rPr>
+          <w:t>-portfolio.netlify.app</w:t>
         </w:r>
       </w:hyperlink>
     </w:p>
-    <w:p/>
+    <w:p>
+      <w:r>
+        <w:rPr>
+          <w:rStyle w:val="Hyperlink"/>
+        </w:rPr>
+        <w:fldChar w:fldCharType="end"/>
+      </w:r>
+    </w:p>
     <w:p>
       <w:pPr>
         <w:tabs>
@@ -805,6 +839,20 @@
         </w:tc>
       </w:tr>
     </w:tbl>
+    <w:p>
+      <w:pPr>
+        <w:tabs>
+          <w:tab w:val="left" w:pos="2160"/>
+        </w:tabs>
+        <w:spacing w:after="100"/>
+        <w:rPr>
+          <w:rFonts w:ascii="Georgia" w:eastAsia="Georgia" w:hAnsi="Georgia" w:cs="Georgia"/>
+          <w:b/>
+          <w:color w:val="4472C4" w:themeColor="accent1"/>
+          <w:sz w:val="28"/>
+        </w:rPr>
+      </w:pPr>
+    </w:p>
     <w:p>
       <w:pPr>
         <w:tabs>

</xml_diff>